<commit_message>
GET and DELETE do banco
</commit_message>
<xml_diff>
--- a/Documentação/DOCUMENTACAO-HOBBIZ.docx
+++ b/Documentação/DOCUMENTACAO-HOBBIZ.docx
@@ -3,6 +3,646 @@
 <w:document xmlns:wpc="http://schemas.microsoft.com/office/word/2010/wordprocessingCanvas" xmlns:cx="http://schemas.microsoft.com/office/drawing/2014/chartex" xmlns:cx1="http://schemas.microsoft.com/office/drawing/2015/9/8/chartex" xmlns:cx2="http://schemas.microsoft.com/office/drawing/2015/10/21/chartex" xmlns:cx3="http://schemas.microsoft.com/office/drawing/2016/5/9/chartex" xmlns:cx4="http://schemas.microsoft.com/office/drawing/2016/5/10/chartex" xmlns:cx5="http://schemas.microsoft.com/office/drawing/2016/5/11/chartex" xmlns:cx6="http://schemas.microsoft.com/office/drawing/2016/5/12/chartex" xmlns:cx7="http://schemas.microsoft.com/office/drawing/2016/5/13/chartex" xmlns:cx8="http://schemas.microsoft.com/office/drawing/2016/5/14/chartex" xmlns:mc="http://schemas.openxmlformats.org/markup-compatibility/2006" xmlns:aink="http://schemas.microsoft.com/office/drawing/2016/ink" xmlns:am3d="http://schemas.microsoft.com/office/drawing/2017/model3d" xmlns:o="urn:schemas-microsoft-com:office:office" xmlns:oel="http://schemas.microsoft.com/office/2019/extlst" xmlns:r="http://schemas.openxmlformats.org/officeDocument/2006/relationships" xmlns:m="http://schemas.openxmlformats.org/officeDocument/2006/math" xmlns:v="urn:schemas-microsoft-com:vml" xmlns:wp14="http://schemas.microsoft.com/office/word/2010/wordprocessingDrawing" xmlns:wp="http://schemas.openxmlformats.org/drawingml/2006/wordprocessingDrawing" xmlns:w10="urn:schemas-microsoft-com:office:word" xmlns:w="http://schemas.openxmlformats.org/wordprocessingml/2006/main" xmlns:w14="http://schemas.microsoft.com/office/word/2010/wordml" xmlns:w15="http://schemas.microsoft.com/office/word/2012/wordml" xmlns:w16cex="http://schemas.microsoft.com/office/word/2018/wordml/cex" xmlns:w16cid="http://schemas.microsoft.com/office/word/2016/wordml/cid" xmlns:w16="http://schemas.microsoft.com/office/word/2018/wordml" xmlns:w16sdtdh="http://schemas.microsoft.com/office/word/2020/wordml/sdtdatahash" xmlns:w16se="http://schemas.microsoft.com/office/word/2015/wordml/symex" xmlns:wpg="http://schemas.microsoft.com/office/word/2010/wordprocessingGroup" xmlns:wpi="http://schemas.microsoft.com/office/word/2010/wordprocessingInk" xmlns:wne="http://schemas.microsoft.com/office/word/2006/wordml" xmlns:wps="http://schemas.microsoft.com/office/word/2010/wordprocessingShape" mc:Ignorable="w14 w15 w16se w16cid w16 w16cex w16sdtdh wp14">
   <w:body>
     <w:p>
+      <w:r>
+        <w:rPr>
+          <w:noProof/>
+        </w:rPr>
+        <mc:AlternateContent>
+          <mc:Choice Requires="wps">
+            <w:drawing>
+              <wp:anchor distT="0" distB="0" distL="114300" distR="114300" simplePos="0" relativeHeight="251659264" behindDoc="1" locked="0" layoutInCell="1" allowOverlap="1" wp14:anchorId="599BAA02" wp14:editId="10481484">
+                <wp:simplePos x="0" y="0"/>
+                <wp:positionH relativeFrom="page">
+                  <wp:posOffset>-336884</wp:posOffset>
+                </wp:positionH>
+                <wp:positionV relativeFrom="paragraph">
+                  <wp:posOffset>-923858</wp:posOffset>
+                </wp:positionV>
+                <wp:extent cx="8200724" cy="11521440"/>
+                <wp:effectExtent l="0" t="0" r="10160" b="22860"/>
+                <wp:wrapNone/>
+                <wp:docPr id="1" name="Retângulo 1"/>
+                <wp:cNvGraphicFramePr/>
+                <a:graphic xmlns:a="http://schemas.openxmlformats.org/drawingml/2006/main">
+                  <a:graphicData uri="http://schemas.microsoft.com/office/word/2010/wordprocessingShape">
+                    <wps:wsp>
+                      <wps:cNvSpPr/>
+                      <wps:spPr>
+                        <a:xfrm>
+                          <a:off x="0" y="0"/>
+                          <a:ext cx="8200724" cy="11521440"/>
+                        </a:xfrm>
+                        <a:prstGeom prst="rect">
+                          <a:avLst/>
+                        </a:prstGeom>
+                      </wps:spPr>
+                      <wps:style>
+                        <a:lnRef idx="2">
+                          <a:schemeClr val="accent1">
+                            <a:shade val="50000"/>
+                          </a:schemeClr>
+                        </a:lnRef>
+                        <a:fillRef idx="1">
+                          <a:schemeClr val="accent1"/>
+                        </a:fillRef>
+                        <a:effectRef idx="0">
+                          <a:schemeClr val="accent1"/>
+                        </a:effectRef>
+                        <a:fontRef idx="minor">
+                          <a:schemeClr val="lt1"/>
+                        </a:fontRef>
+                      </wps:style>
+                      <wps:txbx>
+                        <w:txbxContent>
+                          <w:p>
+                            <w:pPr>
+                              <w:jc w:val="center"/>
+                            </w:pPr>
+                          </w:p>
+                          <w:p>
+                            <w:pPr>
+                              <w:jc w:val="center"/>
+                            </w:pPr>
+                          </w:p>
+                          <w:p>
+                            <w:pPr>
+                              <w:jc w:val="center"/>
+                            </w:pPr>
+                          </w:p>
+                          <w:p>
+                            <w:pPr>
+                              <w:jc w:val="center"/>
+                            </w:pPr>
+                          </w:p>
+                          <w:p>
+                            <w:pPr>
+                              <w:jc w:val="center"/>
+                            </w:pPr>
+                          </w:p>
+                          <w:p>
+                            <w:pPr>
+                              <w:jc w:val="center"/>
+                            </w:pPr>
+                          </w:p>
+                          <w:p>
+                            <w:pPr>
+                              <w:jc w:val="center"/>
+                            </w:pPr>
+                          </w:p>
+                          <w:p>
+                            <w:pPr>
+                              <w:jc w:val="center"/>
+                            </w:pPr>
+                          </w:p>
+                          <w:p>
+                            <w:pPr>
+                              <w:jc w:val="center"/>
+                            </w:pPr>
+                          </w:p>
+                          <w:p>
+                            <w:pPr>
+                              <w:jc w:val="center"/>
+                              <w:rPr>
+                                <w:rFonts w:ascii="Play" w:hAnsi="Play"/>
+                                <w:sz w:val="44"/>
+                                <w:szCs w:val="44"/>
+                              </w:rPr>
+                            </w:pPr>
+                            <w:r>
+                              <w:rPr>
+                                <w:rFonts w:ascii="Play" w:hAnsi="Play"/>
+                                <w:sz w:val="44"/>
+                                <w:szCs w:val="44"/>
+                              </w:rPr>
+                              <w:t>CONHECER A SI MESMO É A VERDADEIRA SABEDORIA</w:t>
+                            </w:r>
+                          </w:p>
+                          <w:p>
+                            <w:pPr>
+                              <w:jc w:val="center"/>
+                            </w:pPr>
+                          </w:p>
+                          <w:p>
+                            <w:pPr>
+                              <w:jc w:val="center"/>
+                            </w:pPr>
+                          </w:p>
+                          <w:p>
+                            <w:pPr>
+                              <w:jc w:val="center"/>
+                            </w:pPr>
+                          </w:p>
+                          <w:p>
+                            <w:pPr>
+                              <w:jc w:val="center"/>
+                            </w:pPr>
+                          </w:p>
+                          <w:p>
+                            <w:pPr>
+                              <w:jc w:val="center"/>
+                            </w:pPr>
+                          </w:p>
+                          <w:p>
+                            <w:pPr>
+                              <w:jc w:val="center"/>
+                            </w:pPr>
+                          </w:p>
+                          <w:p>
+                            <w:pPr>
+                              <w:jc w:val="center"/>
+                            </w:pPr>
+                          </w:p>
+                          <w:p>
+                            <w:pPr>
+                              <w:jc w:val="center"/>
+                            </w:pPr>
+                          </w:p>
+                          <w:p>
+                            <w:pPr>
+                              <w:jc w:val="center"/>
+                            </w:pPr>
+                          </w:p>
+                          <w:p>
+                            <w:pPr>
+                              <w:jc w:val="center"/>
+                            </w:pPr>
+                          </w:p>
+                          <w:p>
+                            <w:pPr>
+                              <w:jc w:val="center"/>
+                            </w:pPr>
+                          </w:p>
+                          <w:p>
+                            <w:pPr>
+                              <w:jc w:val="center"/>
+                            </w:pPr>
+                          </w:p>
+                          <w:p>
+                            <w:pPr>
+                              <w:jc w:val="center"/>
+                            </w:pPr>
+                          </w:p>
+                          <w:p>
+                            <w:pPr>
+                              <w:jc w:val="center"/>
+                            </w:pPr>
+                          </w:p>
+                          <w:p>
+                            <w:pPr>
+                              <w:jc w:val="center"/>
+                            </w:pPr>
+                          </w:p>
+                          <w:p>
+                            <w:pPr>
+                              <w:jc w:val="center"/>
+                            </w:pPr>
+                          </w:p>
+                          <w:p>
+                            <w:pPr>
+                              <w:jc w:val="center"/>
+                            </w:pPr>
+                          </w:p>
+                          <w:p>
+                            <w:pPr>
+                              <w:jc w:val="center"/>
+                            </w:pPr>
+                          </w:p>
+                          <w:p>
+                            <w:pPr>
+                              <w:jc w:val="center"/>
+                            </w:pPr>
+                          </w:p>
+                          <w:p>
+                            <w:pPr>
+                              <w:jc w:val="center"/>
+                            </w:pPr>
+                          </w:p>
+                          <w:p>
+                            <w:pPr>
+                              <w:jc w:val="center"/>
+                            </w:pPr>
+                          </w:p>
+                          <w:p>
+                            <w:pPr>
+                              <w:jc w:val="center"/>
+                            </w:pPr>
+                          </w:p>
+                          <w:p>
+                            <w:pPr>
+                              <w:jc w:val="center"/>
+                            </w:pPr>
+                          </w:p>
+                          <w:p>
+                            <w:pPr>
+                              <w:jc w:val="center"/>
+                            </w:pPr>
+                          </w:p>
+                          <w:p>
+                            <w:pPr>
+                              <w:jc w:val="center"/>
+                            </w:pPr>
+                          </w:p>
+                          <w:p>
+                            <w:pPr>
+                              <w:jc w:val="center"/>
+                            </w:pPr>
+                          </w:p>
+                          <w:p>
+                            <w:pPr>
+                              <w:jc w:val="center"/>
+                            </w:pPr>
+                          </w:p>
+                          <w:p>
+                            <w:pPr>
+                              <w:jc w:val="center"/>
+                            </w:pPr>
+                          </w:p>
+                          <w:p>
+                            <w:pPr>
+                              <w:jc w:val="center"/>
+                            </w:pPr>
+                          </w:p>
+                          <w:p>
+                            <w:pPr>
+                              <w:jc w:val="center"/>
+                            </w:pPr>
+                          </w:p>
+                          <w:p>
+                            <w:pPr>
+                              <w:jc w:val="center"/>
+                            </w:pPr>
+                          </w:p>
+                          <w:p>
+                            <w:pPr>
+                              <w:jc w:val="center"/>
+                            </w:pPr>
+                          </w:p>
+                          <w:p>
+                            <w:pPr>
+                              <w:jc w:val="center"/>
+                            </w:pPr>
+                          </w:p>
+                          <w:p>
+                            <w:pPr>
+                              <w:jc w:val="center"/>
+                            </w:pPr>
+                          </w:p>
+                          <w:p>
+                            <w:pPr>
+                              <w:jc w:val="center"/>
+                            </w:pPr>
+                          </w:p>
+                          <w:p>
+                            <w:pPr>
+                              <w:jc w:val="center"/>
+                            </w:pPr>
+                          </w:p>
+                          <w:p>
+                            <w:pPr>
+                              <w:jc w:val="center"/>
+                            </w:pPr>
+                          </w:p>
+                          <w:p>
+                            <w:pPr>
+                              <w:jc w:val="center"/>
+                            </w:pPr>
+                          </w:p>
+                          <w:p>
+                            <w:pPr>
+                              <w:jc w:val="center"/>
+                            </w:pPr>
+                          </w:p>
+                          <w:p>
+                            <w:pPr>
+                              <w:jc w:val="center"/>
+                            </w:pPr>
+                          </w:p>
+                          <w:p>
+                            <w:pPr>
+                              <w:jc w:val="center"/>
+                            </w:pPr>
+                          </w:p>
+                          <w:p>
+                            <w:pPr>
+                              <w:jc w:val="center"/>
+                            </w:pPr>
+                          </w:p>
+                          <w:p>
+                            <w:pPr>
+                              <w:jc w:val="center"/>
+                            </w:pPr>
+                          </w:p>
+                        </w:txbxContent>
+                      </wps:txbx>
+                      <wps:bodyPr rot="0" spcFirstLastPara="0" vertOverflow="overflow" horzOverflow="overflow" vert="horz" wrap="square" lIns="91440" tIns="45720" rIns="91440" bIns="45720" numCol="1" spcCol="0" rtlCol="0" fromWordArt="0" anchor="ctr" anchorCtr="0" forceAA="0" compatLnSpc="1">
+                        <a:prstTxWarp prst="textNoShape">
+                          <a:avLst/>
+                        </a:prstTxWarp>
+                        <a:noAutofit/>
+                      </wps:bodyPr>
+                    </wps:wsp>
+                  </a:graphicData>
+                </a:graphic>
+                <wp14:sizeRelH relativeFrom="margin">
+                  <wp14:pctWidth>0</wp14:pctWidth>
+                </wp14:sizeRelH>
+                <wp14:sizeRelV relativeFrom="margin">
+                  <wp14:pctHeight>0</wp14:pctHeight>
+                </wp14:sizeRelV>
+              </wp:anchor>
+            </w:drawing>
+          </mc:Choice>
+          <mc:Fallback>
+            <w:pict>
+              <v:rect w14:anchorId="599BAA02" id="Retângulo 1" o:spid="_x0000_s1026" style="position:absolute;margin-left:-26.55pt;margin-top:-72.75pt;width:645.75pt;height:907.2pt;z-index:-251657216;visibility:visible;mso-wrap-style:square;mso-width-percent:0;mso-height-percent:0;mso-wrap-distance-left:9pt;mso-wrap-distance-top:0;mso-wrap-distance-right:9pt;mso-wrap-distance-bottom:0;mso-position-horizontal:absolute;mso-position-horizontal-relative:page;mso-position-vertical:absolute;mso-position-vertical-relative:text;mso-width-percent:0;mso-height-percent:0;mso-width-relative:margin;mso-height-relative:margin;v-text-anchor:middle" o:gfxdata="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" fillcolor="#4472c4 [3204]" strokecolor="#1f3763 [1604]" strokeweight="1pt">
+                <v:textbox>
+                  <w:txbxContent>
+                    <w:p>
+                      <w:pPr>
+                        <w:jc w:val="center"/>
+                      </w:pPr>
+                    </w:p>
+                    <w:p>
+                      <w:pPr>
+                        <w:jc w:val="center"/>
+                      </w:pPr>
+                    </w:p>
+                    <w:p>
+                      <w:pPr>
+                        <w:jc w:val="center"/>
+                      </w:pPr>
+                    </w:p>
+                    <w:p>
+                      <w:pPr>
+                        <w:jc w:val="center"/>
+                      </w:pPr>
+                    </w:p>
+                    <w:p>
+                      <w:pPr>
+                        <w:jc w:val="center"/>
+                      </w:pPr>
+                    </w:p>
+                    <w:p>
+                      <w:pPr>
+                        <w:jc w:val="center"/>
+                      </w:pPr>
+                    </w:p>
+                    <w:p>
+                      <w:pPr>
+                        <w:jc w:val="center"/>
+                      </w:pPr>
+                    </w:p>
+                    <w:p>
+                      <w:pPr>
+                        <w:jc w:val="center"/>
+                      </w:pPr>
+                    </w:p>
+                    <w:p>
+                      <w:pPr>
+                        <w:jc w:val="center"/>
+                      </w:pPr>
+                    </w:p>
+                    <w:p>
+                      <w:pPr>
+                        <w:jc w:val="center"/>
+                        <w:rPr>
+                          <w:rFonts w:ascii="Play" w:hAnsi="Play"/>
+                          <w:sz w:val="44"/>
+                          <w:szCs w:val="44"/>
+                        </w:rPr>
+                      </w:pPr>
+                      <w:r>
+                        <w:rPr>
+                          <w:rFonts w:ascii="Play" w:hAnsi="Play"/>
+                          <w:sz w:val="44"/>
+                          <w:szCs w:val="44"/>
+                        </w:rPr>
+                        <w:t>CONHECER A SI MESMO É A VERDADEIRA SABEDORIA</w:t>
+                      </w:r>
+                    </w:p>
+                    <w:p>
+                      <w:pPr>
+                        <w:jc w:val="center"/>
+                      </w:pPr>
+                    </w:p>
+                    <w:p>
+                      <w:pPr>
+                        <w:jc w:val="center"/>
+                      </w:pPr>
+                    </w:p>
+                    <w:p>
+                      <w:pPr>
+                        <w:jc w:val="center"/>
+                      </w:pPr>
+                    </w:p>
+                    <w:p>
+                      <w:pPr>
+                        <w:jc w:val="center"/>
+                      </w:pPr>
+                    </w:p>
+                    <w:p>
+                      <w:pPr>
+                        <w:jc w:val="center"/>
+                      </w:pPr>
+                    </w:p>
+                    <w:p>
+                      <w:pPr>
+                        <w:jc w:val="center"/>
+                      </w:pPr>
+                    </w:p>
+                    <w:p>
+                      <w:pPr>
+                        <w:jc w:val="center"/>
+                      </w:pPr>
+                    </w:p>
+                    <w:p>
+                      <w:pPr>
+                        <w:jc w:val="center"/>
+                      </w:pPr>
+                    </w:p>
+                    <w:p>
+                      <w:pPr>
+                        <w:jc w:val="center"/>
+                      </w:pPr>
+                    </w:p>
+                    <w:p>
+                      <w:pPr>
+                        <w:jc w:val="center"/>
+                      </w:pPr>
+                    </w:p>
+                    <w:p>
+                      <w:pPr>
+                        <w:jc w:val="center"/>
+                      </w:pPr>
+                    </w:p>
+                    <w:p>
+                      <w:pPr>
+                        <w:jc w:val="center"/>
+                      </w:pPr>
+                    </w:p>
+                    <w:p>
+                      <w:pPr>
+                        <w:jc w:val="center"/>
+                      </w:pPr>
+                    </w:p>
+                    <w:p>
+                      <w:pPr>
+                        <w:jc w:val="center"/>
+                      </w:pPr>
+                    </w:p>
+                    <w:p>
+                      <w:pPr>
+                        <w:jc w:val="center"/>
+                      </w:pPr>
+                    </w:p>
+                    <w:p>
+                      <w:pPr>
+                        <w:jc w:val="center"/>
+                      </w:pPr>
+                    </w:p>
+                    <w:p>
+                      <w:pPr>
+                        <w:jc w:val="center"/>
+                      </w:pPr>
+                    </w:p>
+                    <w:p>
+                      <w:pPr>
+                        <w:jc w:val="center"/>
+                      </w:pPr>
+                    </w:p>
+                    <w:p>
+                      <w:pPr>
+                        <w:jc w:val="center"/>
+                      </w:pPr>
+                    </w:p>
+                    <w:p>
+                      <w:pPr>
+                        <w:jc w:val="center"/>
+                      </w:pPr>
+                    </w:p>
+                    <w:p>
+                      <w:pPr>
+                        <w:jc w:val="center"/>
+                      </w:pPr>
+                    </w:p>
+                    <w:p>
+                      <w:pPr>
+                        <w:jc w:val="center"/>
+                      </w:pPr>
+                    </w:p>
+                    <w:p>
+                      <w:pPr>
+                        <w:jc w:val="center"/>
+                      </w:pPr>
+                    </w:p>
+                    <w:p>
+                      <w:pPr>
+                        <w:jc w:val="center"/>
+                      </w:pPr>
+                    </w:p>
+                    <w:p>
+                      <w:pPr>
+                        <w:jc w:val="center"/>
+                      </w:pPr>
+                    </w:p>
+                    <w:p>
+                      <w:pPr>
+                        <w:jc w:val="center"/>
+                      </w:pPr>
+                    </w:p>
+                    <w:p>
+                      <w:pPr>
+                        <w:jc w:val="center"/>
+                      </w:pPr>
+                    </w:p>
+                    <w:p>
+                      <w:pPr>
+                        <w:jc w:val="center"/>
+                      </w:pPr>
+                    </w:p>
+                    <w:p>
+                      <w:pPr>
+                        <w:jc w:val="center"/>
+                      </w:pPr>
+                    </w:p>
+                    <w:p>
+                      <w:pPr>
+                        <w:jc w:val="center"/>
+                      </w:pPr>
+                    </w:p>
+                    <w:p>
+                      <w:pPr>
+                        <w:jc w:val="center"/>
+                      </w:pPr>
+                    </w:p>
+                    <w:p>
+                      <w:pPr>
+                        <w:jc w:val="center"/>
+                      </w:pPr>
+                    </w:p>
+                    <w:p>
+                      <w:pPr>
+                        <w:jc w:val="center"/>
+                      </w:pPr>
+                    </w:p>
+                    <w:p>
+                      <w:pPr>
+                        <w:jc w:val="center"/>
+                      </w:pPr>
+                    </w:p>
+                    <w:p>
+                      <w:pPr>
+                        <w:jc w:val="center"/>
+                      </w:pPr>
+                    </w:p>
+                    <w:p>
+                      <w:pPr>
+                        <w:jc w:val="center"/>
+                      </w:pPr>
+                    </w:p>
+                    <w:p>
+                      <w:pPr>
+                        <w:jc w:val="center"/>
+                      </w:pPr>
+                    </w:p>
+                    <w:p>
+                      <w:pPr>
+                        <w:jc w:val="center"/>
+                      </w:pPr>
+                    </w:p>
+                    <w:p>
+                      <w:pPr>
+                        <w:jc w:val="center"/>
+                      </w:pPr>
+                    </w:p>
+                    <w:p>
+                      <w:pPr>
+                        <w:jc w:val="center"/>
+                      </w:pPr>
+                    </w:p>
+                    <w:p>
+                      <w:pPr>
+                        <w:jc w:val="center"/>
+                      </w:pPr>
+                    </w:p>
+                    <w:p>
+                      <w:pPr>
+                        <w:jc w:val="center"/>
+                      </w:pPr>
+                    </w:p>
+                    <w:p>
+                      <w:pPr>
+                        <w:jc w:val="center"/>
+                      </w:pPr>
+                    </w:p>
+                  </w:txbxContent>
+                </v:textbox>
+                <w10:wrap anchorx="page"/>
+              </v:rect>
+            </w:pict>
+          </mc:Fallback>
+        </mc:AlternateContent>
+      </w:r>
       <w:r>
         <w:rPr>
           <w:noProof/>
@@ -33,7 +673,7 @@
                     </pic:cNvPicPr>
                   </pic:nvPicPr>
                   <pic:blipFill>
-                    <a:blip r:embed="rId4">
+                    <a:blip r:embed="rId5">
                       <a:extLst>
                         <a:ext uri="{28A0092B-C50C-407E-A947-70E740481C1C}">
                           <a14:useLocalDpi xmlns:a14="http://schemas.microsoft.com/office/drawing/2010/main" val="0"/>
@@ -65,37 +705,67 @@
         </w:drawing>
       </w:r>
       <w:r>
+        <w:tab/>
+      </w:r>
+    </w:p>
+    <w:p/>
+    <w:p/>
+    <w:p/>
+    <w:p/>
+    <w:p>
+      <w:pPr>
+        <w:rPr>
+          <w:color w:val="000000" w:themeColor="text1"/>
+        </w:rPr>
+      </w:pPr>
+    </w:p>
+    <w:p>
+      <w:pPr>
+        <w:rPr>
+          <w:color w:val="000000" w:themeColor="text1"/>
+        </w:rPr>
+      </w:pPr>
+      <w:r>
         <w:rPr>
           <w:noProof/>
+          <w:color w:val="000000" w:themeColor="text1"/>
         </w:rPr>
         <mc:AlternateContent>
           <mc:Choice Requires="wps">
             <w:drawing>
-              <wp:anchor distT="0" distB="0" distL="114300" distR="114300" simplePos="0" relativeHeight="251659264" behindDoc="1" locked="0" layoutInCell="1" allowOverlap="1" wp14:anchorId="599BAA02" wp14:editId="77FE943D">
+              <wp:anchor distT="45720" distB="45720" distL="114300" distR="114300" simplePos="0" relativeHeight="251662336" behindDoc="0" locked="0" layoutInCell="1" allowOverlap="1" wp14:anchorId="6470B79B" wp14:editId="609A8CC5">
                 <wp:simplePos x="0" y="0"/>
-                <wp:positionH relativeFrom="page">
-                  <wp:align>left</wp:align>
+                <wp:positionH relativeFrom="margin">
+                  <wp:posOffset>1614805</wp:posOffset>
                 </wp:positionH>
                 <wp:positionV relativeFrom="paragraph">
-                  <wp:posOffset>-928637</wp:posOffset>
+                  <wp:posOffset>3738880</wp:posOffset>
                 </wp:positionV>
-                <wp:extent cx="7863840" cy="11521440"/>
-                <wp:effectExtent l="0" t="0" r="22860" b="22860"/>
-                <wp:wrapNone/>
-                <wp:docPr id="1" name="Retângulo 1"/>
-                <wp:cNvGraphicFramePr/>
+                <wp:extent cx="2360930" cy="962025"/>
+                <wp:effectExtent l="0" t="0" r="11430" b="28575"/>
+                <wp:wrapSquare wrapText="bothSides"/>
+                <wp:docPr id="217" name="Caixa de Texto 2"/>
+                <wp:cNvGraphicFramePr>
+                  <a:graphicFrameLocks xmlns:a="http://schemas.openxmlformats.org/drawingml/2006/main"/>
+                </wp:cNvGraphicFramePr>
                 <a:graphic xmlns:a="http://schemas.openxmlformats.org/drawingml/2006/main">
                   <a:graphicData uri="http://schemas.microsoft.com/office/word/2010/wordprocessingShape">
                     <wps:wsp>
-                      <wps:cNvSpPr/>
-                      <wps:spPr>
+                      <wps:cNvSpPr txBox="1">
+                        <a:spLocks noChangeArrowheads="1"/>
+                      </wps:cNvSpPr>
+                      <wps:spPr bwMode="auto">
                         <a:xfrm>
                           <a:off x="0" y="0"/>
-                          <a:ext cx="7863840" cy="11521440"/>
+                          <a:ext cx="2360930" cy="962025"/>
                         </a:xfrm>
                         <a:prstGeom prst="rect">
                           <a:avLst/>
                         </a:prstGeom>
+                        <a:ln>
+                          <a:headEnd/>
+                          <a:tailEnd/>
+                        </a:ln>
                       </wps:spPr>
                       <wps:style>
                         <a:lnRef idx="2">
@@ -113,17 +783,50 @@
                           <a:schemeClr val="lt1"/>
                         </a:fontRef>
                       </wps:style>
-                      <wps:bodyPr rot="0" spcFirstLastPara="0" vertOverflow="overflow" horzOverflow="overflow" vert="horz" wrap="square" lIns="91440" tIns="45720" rIns="91440" bIns="45720" numCol="1" spcCol="0" rtlCol="0" fromWordArt="0" anchor="ctr" anchorCtr="0" forceAA="0" compatLnSpc="1">
-                        <a:prstTxWarp prst="textNoShape">
-                          <a:avLst/>
-                        </a:prstTxWarp>
+                      <wps:txbx>
+                        <w:txbxContent>
+                          <w:p>
+                            <w:pPr>
+                              <w:jc w:val="center"/>
+                              <w:rPr>
+                                <w:sz w:val="36"/>
+                                <w:szCs w:val="36"/>
+                              </w:rPr>
+                            </w:pPr>
+                            <w:r>
+                              <w:rPr>
+                                <w:sz w:val="36"/>
+                                <w:szCs w:val="36"/>
+                              </w:rPr>
+                              <w:t>Matheus Leone Silva</w:t>
+                            </w:r>
+                          </w:p>
+                          <w:p>
+                            <w:pPr>
+                              <w:jc w:val="center"/>
+                              <w:rPr>
+                                <w:sz w:val="36"/>
+                                <w:szCs w:val="36"/>
+                              </w:rPr>
+                            </w:pPr>
+                            <w:r>
+                              <w:rPr>
+                                <w:sz w:val="36"/>
+                                <w:szCs w:val="36"/>
+                              </w:rPr>
+                              <w:t>RA: 01222150</w:t>
+                            </w:r>
+                          </w:p>
+                        </w:txbxContent>
+                      </wps:txbx>
+                      <wps:bodyPr rot="0" vert="horz" wrap="square" lIns="91440" tIns="45720" rIns="91440" bIns="45720" anchor="ctr" anchorCtr="0">
                         <a:noAutofit/>
                       </wps:bodyPr>
                     </wps:wsp>
                   </a:graphicData>
                 </a:graphic>
                 <wp14:sizeRelH relativeFrom="margin">
-                  <wp14:pctWidth>0</wp14:pctWidth>
+                  <wp14:pctWidth>40000</wp14:pctWidth>
                 </wp14:sizeRelH>
                 <wp14:sizeRelV relativeFrom="margin">
                   <wp14:pctHeight>0</wp14:pctHeight>
@@ -133,21 +836,1038 @@
           </mc:Choice>
           <mc:Fallback>
             <w:pict>
-              <v:rect w14:anchorId="6A8EB55D" id="Retângulo 1" o:spid="_x0000_s1026" style="position:absolute;margin-left:0;margin-top:-73.1pt;width:619.2pt;height:907.2pt;z-index:-251657216;visibility:visible;mso-wrap-style:square;mso-width-percent:0;mso-height-percent:0;mso-wrap-distance-left:9pt;mso-wrap-distance-top:0;mso-wrap-distance-right:9pt;mso-wrap-distance-bottom:0;mso-position-horizontal:left;mso-position-horizontal-relative:page;mso-position-vertical:absolute;mso-position-vertical-relative:text;mso-width-percent:0;mso-height-percent:0;mso-width-relative:margin;mso-height-relative:margin;v-text-anchor:middle" o:gfxdata="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" fillcolor="#4472c4 [3204]" strokecolor="#1f3763 [1604]" strokeweight="1pt">
-                <w10:wrap anchorx="page"/>
-              </v:rect>
+              <v:shapetype w14:anchorId="6470B79B" id="_x0000_t202" coordsize="21600,21600" o:spt="202" path="m,l,21600r21600,l21600,xe">
+                <v:stroke joinstyle="miter"/>
+                <v:path gradientshapeok="t" o:connecttype="rect"/>
+              </v:shapetype>
+              <v:shape id="Caixa de Texto 2" o:spid="_x0000_s1027" type="#_x0000_t202" style="position:absolute;margin-left:127.15pt;margin-top:294.4pt;width:185.9pt;height:75.75pt;z-index:251662336;visibility:visible;mso-wrap-style:square;mso-width-percent:400;mso-height-percent:0;mso-wrap-distance-left:9pt;mso-wrap-distance-top:3.6pt;mso-wrap-distance-right:9pt;mso-wrap-distance-bottom:3.6pt;mso-position-horizontal:absolute;mso-position-horizontal-relative:margin;mso-position-vertical:absolute;mso-position-vertical-relative:text;mso-width-percent:400;mso-height-percent:0;mso-width-relative:margin;mso-height-relative:margin;v-text-anchor:middle" o:gfxdata="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" fillcolor="#4472c4 [3204]" strokecolor="#1f3763 [1604]" strokeweight="1pt">
+                <v:textbox>
+                  <w:txbxContent>
+                    <w:p>
+                      <w:pPr>
+                        <w:jc w:val="center"/>
+                        <w:rPr>
+                          <w:sz w:val="36"/>
+                          <w:szCs w:val="36"/>
+                        </w:rPr>
+                      </w:pPr>
+                      <w:r>
+                        <w:rPr>
+                          <w:sz w:val="36"/>
+                          <w:szCs w:val="36"/>
+                        </w:rPr>
+                        <w:t>Matheus Leone Silva</w:t>
+                      </w:r>
+                    </w:p>
+                    <w:p>
+                      <w:pPr>
+                        <w:jc w:val="center"/>
+                        <w:rPr>
+                          <w:sz w:val="36"/>
+                          <w:szCs w:val="36"/>
+                        </w:rPr>
+                      </w:pPr>
+                      <w:r>
+                        <w:rPr>
+                          <w:sz w:val="36"/>
+                          <w:szCs w:val="36"/>
+                        </w:rPr>
+                        <w:t>RA: 01222150</w:t>
+                      </w:r>
+                    </w:p>
+                  </w:txbxContent>
+                </v:textbox>
+                <w10:wrap type="square" anchorx="margin"/>
+              </v:shape>
             </w:pict>
           </mc:Fallback>
         </mc:AlternateContent>
       </w:r>
       <w:r>
+        <w:rPr>
+          <w:color w:val="000000" w:themeColor="text1"/>
+        </w:rPr>
+        <w:br w:type="page"/>
+      </w:r>
+    </w:p>
+    <w:p>
+      <w:pPr>
+        <w:pStyle w:val="Hobbiz"/>
+      </w:pPr>
+      <w:r>
+        <w:lastRenderedPageBreak/>
+        <w:t>Contexto</w:t>
+      </w:r>
+    </w:p>
+    <w:p>
+      <w:pPr>
+        <w:spacing w:after="0" w:line="240" w:lineRule="auto"/>
+        <w:ind w:firstLine="708"/>
+        <w:jc w:val="both"/>
+        <w:rPr>
+          <w:rFonts w:ascii="Play" w:eastAsia="Times New Roman" w:hAnsi="Play" w:cs="Times New Roman"/>
+          <w:sz w:val="24"/>
+          <w:szCs w:val="24"/>
+          <w:lang w:eastAsia="pt-BR"/>
+        </w:rPr>
+      </w:pPr>
+      <w:r>
+        <w:rPr>
+          <w:rFonts w:ascii="Play" w:eastAsia="Times New Roman" w:hAnsi="Play" w:cs="Times New Roman"/>
+          <w:sz w:val="24"/>
+          <w:szCs w:val="24"/>
+          <w:lang w:eastAsia="pt-BR"/>
+        </w:rPr>
+        <w:t>Quando foi a última vez que você se importou de verdade com você mesmo? É essencial pensarmos em resolver as pendências e as responsabilidades do dia a dia antes do horário de diversão, distração e entretenimento, infelizmente muitas pessoas esquecem de pensar em si e não separam um tempo para isso em sua vida.</w:t>
+      </w:r>
+    </w:p>
+    <w:p>
+      <w:pPr>
+        <w:spacing w:after="0" w:line="240" w:lineRule="auto"/>
+        <w:jc w:val="both"/>
+        <w:rPr>
+          <w:rFonts w:ascii="Play" w:eastAsia="Times New Roman" w:hAnsi="Play" w:cs="Times New Roman"/>
+          <w:sz w:val="24"/>
+          <w:szCs w:val="24"/>
+          <w:lang w:eastAsia="pt-BR"/>
+        </w:rPr>
+      </w:pPr>
+      <w:r>
+        <w:rPr>
+          <w:rFonts w:ascii="Play" w:eastAsia="Times New Roman" w:hAnsi="Play" w:cs="Times New Roman"/>
+          <w:sz w:val="24"/>
+          <w:szCs w:val="24"/>
+          <w:lang w:eastAsia="pt-BR"/>
+        </w:rPr>
         <w:tab/>
       </w:r>
-    </w:p>
-    <w:p/>
-    <w:p/>
-    <w:p/>
-    <w:p/>
+      <w:r>
+        <w:rPr>
+          <w:rFonts w:ascii="Play" w:eastAsia="Times New Roman" w:hAnsi="Play" w:cs="Times New Roman"/>
+          <w:sz w:val="24"/>
+          <w:szCs w:val="24"/>
+          <w:lang w:eastAsia="pt-BR"/>
+        </w:rPr>
+        <w:t>Uma pessoa</w:t>
+      </w:r>
+      <w:r>
+        <w:rPr>
+          <w:rFonts w:ascii="Play" w:eastAsia="Times New Roman" w:hAnsi="Play" w:cs="Times New Roman"/>
+          <w:sz w:val="24"/>
+          <w:szCs w:val="24"/>
+          <w:lang w:eastAsia="pt-BR"/>
+        </w:rPr>
+        <w:t>,</w:t>
+      </w:r>
+      <w:r>
+        <w:rPr>
+          <w:rFonts w:ascii="Play" w:eastAsia="Times New Roman" w:hAnsi="Play" w:cs="Times New Roman"/>
+          <w:sz w:val="24"/>
+          <w:szCs w:val="24"/>
+          <w:lang w:eastAsia="pt-BR"/>
+        </w:rPr>
+        <w:t xml:space="preserve"> para ser feliz, deve estar satisfeita consigo mesmo</w:t>
+      </w:r>
+      <w:r>
+        <w:rPr>
+          <w:rFonts w:ascii="Play" w:eastAsia="Times New Roman" w:hAnsi="Play" w:cs="Times New Roman"/>
+          <w:sz w:val="24"/>
+          <w:szCs w:val="24"/>
+          <w:lang w:eastAsia="pt-BR"/>
+        </w:rPr>
+        <w:t xml:space="preserve"> e ter uma sensação de progresso em sua jornada</w:t>
+      </w:r>
+      <w:r>
+        <w:rPr>
+          <w:rFonts w:ascii="Play" w:eastAsia="Times New Roman" w:hAnsi="Play" w:cs="Times New Roman"/>
+          <w:sz w:val="24"/>
+          <w:szCs w:val="24"/>
+          <w:lang w:eastAsia="pt-BR"/>
+        </w:rPr>
+        <w:t>,</w:t>
+      </w:r>
+      <w:r>
+        <w:rPr>
+          <w:rFonts w:ascii="Play" w:eastAsia="Times New Roman" w:hAnsi="Play" w:cs="Times New Roman"/>
+          <w:sz w:val="24"/>
+          <w:szCs w:val="24"/>
+          <w:lang w:eastAsia="pt-BR"/>
+        </w:rPr>
+        <w:t xml:space="preserve"> e os hobbies dela podem ajudar e muito! Mas, o</w:t>
+      </w:r>
+      <w:r>
+        <w:rPr>
+          <w:rFonts w:ascii="Play" w:eastAsia="Times New Roman" w:hAnsi="Play" w:cs="Times New Roman"/>
+          <w:sz w:val="24"/>
+          <w:szCs w:val="24"/>
+          <w:lang w:eastAsia="pt-BR"/>
+        </w:rPr>
+        <w:t xml:space="preserve"> </w:t>
+      </w:r>
+      <w:r>
+        <w:rPr>
+          <w:rFonts w:ascii="Play" w:eastAsia="Times New Roman" w:hAnsi="Play" w:cs="Times New Roman"/>
+          <w:sz w:val="24"/>
+          <w:szCs w:val="24"/>
+          <w:lang w:eastAsia="pt-BR"/>
+        </w:rPr>
+        <w:t>que é um hobby?</w:t>
+      </w:r>
+      <w:r>
+        <w:rPr>
+          <w:rFonts w:ascii="Play" w:eastAsia="Times New Roman" w:hAnsi="Play" w:cs="Times New Roman"/>
+          <w:sz w:val="24"/>
+          <w:szCs w:val="24"/>
+          <w:lang w:eastAsia="pt-BR"/>
+        </w:rPr>
+        <w:t xml:space="preserve"> Segundo o dicionário: “</w:t>
+      </w:r>
+      <w:r>
+        <w:rPr>
+          <w:rFonts w:ascii="Play" w:eastAsia="Times New Roman" w:hAnsi="Play" w:cs="Times New Roman"/>
+          <w:sz w:val="24"/>
+          <w:szCs w:val="24"/>
+          <w:lang w:eastAsia="pt-BR"/>
+        </w:rPr>
+        <w:t>atividade exercida exclusivamente como forma de lazer, de distração; passatempo</w:t>
+      </w:r>
+      <w:r>
+        <w:rPr>
+          <w:rFonts w:ascii="Play" w:eastAsia="Times New Roman" w:hAnsi="Play" w:cs="Times New Roman"/>
+          <w:sz w:val="24"/>
+          <w:szCs w:val="24"/>
+          <w:lang w:eastAsia="pt-BR"/>
+        </w:rPr>
+        <w:t xml:space="preserve">”; de acordo </w:t>
+      </w:r>
+      <w:r>
+        <w:rPr>
+          <w:rFonts w:ascii="Play" w:eastAsia="Times New Roman" w:hAnsi="Play" w:cs="Times New Roman"/>
+          <w:sz w:val="24"/>
+          <w:szCs w:val="24"/>
+          <w:lang w:eastAsia="pt-BR"/>
+        </w:rPr>
+        <w:t>com Hobbiz</w:t>
+      </w:r>
+      <w:r>
+        <w:rPr>
+          <w:rFonts w:ascii="Play" w:eastAsia="Times New Roman" w:hAnsi="Play" w:cs="Times New Roman"/>
+          <w:sz w:val="24"/>
+          <w:szCs w:val="24"/>
+          <w:lang w:eastAsia="pt-BR"/>
+        </w:rPr>
+        <w:t xml:space="preserve">: </w:t>
+      </w:r>
+      <w:r>
+        <w:rPr>
+          <w:rFonts w:ascii="Play" w:eastAsia="Times New Roman" w:hAnsi="Play" w:cs="Times New Roman"/>
+          <w:sz w:val="24"/>
+          <w:szCs w:val="24"/>
+          <w:lang w:eastAsia="pt-BR"/>
+        </w:rPr>
+        <w:t>autoconhecimento!</w:t>
+      </w:r>
+    </w:p>
+    <w:p>
+      <w:pPr>
+        <w:spacing w:after="0" w:line="240" w:lineRule="auto"/>
+        <w:ind w:firstLine="708"/>
+        <w:jc w:val="both"/>
+        <w:rPr>
+          <w:rFonts w:ascii="Play" w:eastAsia="Times New Roman" w:hAnsi="Play" w:cs="Times New Roman"/>
+          <w:sz w:val="24"/>
+          <w:szCs w:val="24"/>
+          <w:lang w:eastAsia="pt-BR"/>
+        </w:rPr>
+      </w:pPr>
+      <w:r>
+        <w:rPr>
+          <w:rFonts w:ascii="Play" w:eastAsia="Times New Roman" w:hAnsi="Play" w:cs="Times New Roman"/>
+          <w:sz w:val="24"/>
+          <w:szCs w:val="24"/>
+          <w:lang w:eastAsia="pt-BR"/>
+        </w:rPr>
+        <w:t xml:space="preserve">A Hobbiz nasceu de uma ideia que era constante na minha cabeça desde outubro </w:t>
+      </w:r>
+      <w:r>
+        <w:rPr>
+          <w:rFonts w:ascii="Play" w:eastAsia="Times New Roman" w:hAnsi="Play" w:cs="Times New Roman"/>
+          <w:sz w:val="24"/>
+          <w:szCs w:val="24"/>
+          <w:lang w:eastAsia="pt-BR"/>
+        </w:rPr>
+        <w:t>para</w:t>
+      </w:r>
+      <w:r>
+        <w:rPr>
+          <w:rFonts w:ascii="Play" w:eastAsia="Times New Roman" w:hAnsi="Play" w:cs="Times New Roman"/>
+          <w:sz w:val="24"/>
+          <w:szCs w:val="24"/>
+          <w:lang w:eastAsia="pt-BR"/>
+        </w:rPr>
+        <w:t xml:space="preserve"> cá. O site te convida a dar mais importância aos seus hobbies, te apresentando o que é um hobby, e por que eles são tão relevantes para a satisfação e </w:t>
+      </w:r>
+      <w:r>
+        <w:rPr>
+          <w:rFonts w:ascii="Play" w:eastAsia="Times New Roman" w:hAnsi="Play" w:cs="Times New Roman"/>
+          <w:sz w:val="24"/>
+          <w:szCs w:val="24"/>
+          <w:lang w:eastAsia="pt-BR"/>
+        </w:rPr>
+        <w:t>bem-estar</w:t>
+      </w:r>
+      <w:r>
+        <w:rPr>
+          <w:rFonts w:ascii="Play" w:eastAsia="Times New Roman" w:hAnsi="Play" w:cs="Times New Roman"/>
+          <w:sz w:val="24"/>
+          <w:szCs w:val="24"/>
+          <w:lang w:eastAsia="pt-BR"/>
+        </w:rPr>
+        <w:t xml:space="preserve"> de cada pessoa. Seus hobbies ditam quem você é, seus hobbies e sua personalidade tem profunda conexão, vamos entrar juntos nessa jornada de </w:t>
+      </w:r>
+      <w:r>
+        <w:rPr>
+          <w:rFonts w:ascii="Play" w:eastAsia="Times New Roman" w:hAnsi="Play" w:cs="Times New Roman"/>
+          <w:sz w:val="24"/>
+          <w:szCs w:val="24"/>
+          <w:lang w:eastAsia="pt-BR"/>
+        </w:rPr>
+        <w:t>autoconhecimento</w:t>
+      </w:r>
+      <w:r>
+        <w:rPr>
+          <w:rFonts w:ascii="Play" w:eastAsia="Times New Roman" w:hAnsi="Play" w:cs="Times New Roman"/>
+          <w:sz w:val="24"/>
+          <w:szCs w:val="24"/>
+          <w:lang w:eastAsia="pt-BR"/>
+        </w:rPr>
+        <w:t>.</w:t>
+      </w:r>
+    </w:p>
+    <w:p>
+      <w:pPr>
+        <w:rPr>
+          <w:color w:val="000000" w:themeColor="text1"/>
+        </w:rPr>
+      </w:pPr>
+    </w:p>
+    <w:p>
+      <w:pPr>
+        <w:pStyle w:val="Hobbiz"/>
+      </w:pPr>
+      <w:r>
+        <w:t>Justificativa </w:t>
+      </w:r>
+    </w:p>
+    <w:p>
+      <w:pPr>
+        <w:spacing w:after="0" w:line="240" w:lineRule="auto"/>
+        <w:rPr>
+          <w:rFonts w:ascii="Play" w:eastAsia="Times New Roman" w:hAnsi="Play" w:cs="Times New Roman"/>
+          <w:sz w:val="24"/>
+          <w:szCs w:val="24"/>
+          <w:lang w:eastAsia="pt-BR"/>
+        </w:rPr>
+      </w:pPr>
+      <w:r>
+        <w:rPr>
+          <w:rFonts w:ascii="Play" w:eastAsia="Times New Roman" w:hAnsi="Play" w:cs="Times New Roman"/>
+          <w:sz w:val="24"/>
+          <w:szCs w:val="24"/>
+          <w:lang w:eastAsia="pt-BR"/>
+        </w:rPr>
+        <w:t xml:space="preserve">As pessoas que possuem </w:t>
+      </w:r>
+      <w:r>
+        <w:rPr>
+          <w:rFonts w:ascii="Play" w:eastAsia="Times New Roman" w:hAnsi="Play" w:cs="Times New Roman"/>
+          <w:sz w:val="24"/>
+          <w:szCs w:val="24"/>
+          <w:lang w:eastAsia="pt-BR"/>
+        </w:rPr>
+        <w:t>autoconhecimento</w:t>
+      </w:r>
+      <w:r>
+        <w:rPr>
+          <w:rFonts w:ascii="Play" w:eastAsia="Times New Roman" w:hAnsi="Play" w:cs="Times New Roman"/>
+          <w:sz w:val="24"/>
+          <w:szCs w:val="24"/>
+          <w:lang w:eastAsia="pt-BR"/>
+        </w:rPr>
+        <w:t xml:space="preserve"> elevado são mais decididas e satisfeitas com a vida</w:t>
+      </w:r>
+      <w:r>
+        <w:rPr>
+          <w:rFonts w:ascii="Play" w:eastAsia="Times New Roman" w:hAnsi="Play" w:cs="Times New Roman"/>
+          <w:sz w:val="24"/>
+          <w:szCs w:val="24"/>
+          <w:lang w:eastAsia="pt-BR"/>
+        </w:rPr>
+        <w:t>.</w:t>
+      </w:r>
+      <w:r>
+        <w:rPr>
+          <w:rFonts w:ascii="Play" w:eastAsia="Times New Roman" w:hAnsi="Play" w:cs="Times New Roman"/>
+          <w:sz w:val="24"/>
+          <w:szCs w:val="24"/>
+          <w:lang w:eastAsia="pt-BR"/>
+        </w:rPr>
+        <w:t xml:space="preserve"> </w:t>
+      </w:r>
+      <w:r>
+        <w:rPr>
+          <w:rFonts w:ascii="Play" w:eastAsia="Times New Roman" w:hAnsi="Play" w:cs="Times New Roman"/>
+          <w:sz w:val="24"/>
+          <w:szCs w:val="24"/>
+          <w:lang w:eastAsia="pt-BR"/>
+        </w:rPr>
+        <w:t>H</w:t>
+      </w:r>
+      <w:r>
+        <w:rPr>
+          <w:rFonts w:ascii="Play" w:eastAsia="Times New Roman" w:hAnsi="Play" w:cs="Times New Roman"/>
+          <w:sz w:val="24"/>
+          <w:szCs w:val="24"/>
+          <w:lang w:eastAsia="pt-BR"/>
+        </w:rPr>
+        <w:t>obbiz é uma ferramenta de gestão que suporta essa jornada i</w:t>
+      </w:r>
+      <w:r>
+        <w:rPr>
+          <w:rFonts w:ascii="Play" w:eastAsia="Times New Roman" w:hAnsi="Play" w:cs="Times New Roman"/>
+          <w:sz w:val="24"/>
+          <w:szCs w:val="24"/>
+          <w:lang w:eastAsia="pt-BR"/>
+        </w:rPr>
+        <w:t>ntra</w:t>
+      </w:r>
+      <w:r>
+        <w:rPr>
+          <w:rFonts w:ascii="Play" w:eastAsia="Times New Roman" w:hAnsi="Play" w:cs="Times New Roman"/>
+          <w:sz w:val="24"/>
+          <w:szCs w:val="24"/>
+          <w:lang w:eastAsia="pt-BR"/>
+        </w:rPr>
+        <w:t>pessoal.</w:t>
+      </w:r>
+    </w:p>
+    <w:p>
+      <w:pPr>
+        <w:spacing w:after="0" w:line="240" w:lineRule="auto"/>
+        <w:rPr>
+          <w:rFonts w:ascii="Play" w:eastAsia="Times New Roman" w:hAnsi="Play" w:cs="Times New Roman"/>
+          <w:sz w:val="24"/>
+          <w:szCs w:val="24"/>
+          <w:lang w:eastAsia="pt-BR"/>
+        </w:rPr>
+      </w:pPr>
+    </w:p>
+    <w:p>
+      <w:pPr>
+        <w:pStyle w:val="Hobbiz"/>
+      </w:pPr>
+      <w:r>
+        <w:t>Objetivo</w:t>
+      </w:r>
+    </w:p>
+    <w:p>
+      <w:pPr>
+        <w:spacing w:after="0" w:line="240" w:lineRule="auto"/>
+        <w:rPr>
+          <w:rFonts w:ascii="Play" w:eastAsia="Times New Roman" w:hAnsi="Play" w:cs="Times New Roman"/>
+          <w:sz w:val="24"/>
+          <w:szCs w:val="24"/>
+          <w:lang w:eastAsia="pt-BR"/>
+        </w:rPr>
+      </w:pPr>
+      <w:r>
+        <w:rPr>
+          <w:rFonts w:ascii="Play" w:eastAsia="Times New Roman" w:hAnsi="Play" w:cs="Times New Roman"/>
+          <w:sz w:val="24"/>
+          <w:szCs w:val="24"/>
+          <w:lang w:eastAsia="pt-BR"/>
+        </w:rPr>
+        <w:t xml:space="preserve">Organizar os hobbies dos usuários, mostrar análises para estes sobre seus dados e incentivar o bom </w:t>
+      </w:r>
+      <w:r>
+        <w:rPr>
+          <w:rFonts w:ascii="Play" w:eastAsia="Times New Roman" w:hAnsi="Play" w:cs="Times New Roman"/>
+          <w:sz w:val="24"/>
+          <w:szCs w:val="24"/>
+          <w:lang w:eastAsia="pt-BR"/>
+        </w:rPr>
+        <w:t>hábito</w:t>
+      </w:r>
+      <w:r>
+        <w:rPr>
+          <w:rFonts w:ascii="Play" w:eastAsia="Times New Roman" w:hAnsi="Play" w:cs="Times New Roman"/>
+          <w:sz w:val="24"/>
+          <w:szCs w:val="24"/>
+          <w:lang w:eastAsia="pt-BR"/>
+        </w:rPr>
+        <w:t>, por meio de uma conta no site.</w:t>
+      </w:r>
+    </w:p>
+    <w:p>
+      <w:pPr>
+        <w:spacing w:after="0" w:line="240" w:lineRule="auto"/>
+        <w:rPr>
+          <w:rFonts w:ascii="Play" w:eastAsia="Times New Roman" w:hAnsi="Play" w:cs="Times New Roman"/>
+          <w:sz w:val="24"/>
+          <w:szCs w:val="24"/>
+          <w:lang w:eastAsia="pt-BR"/>
+        </w:rPr>
+      </w:pPr>
+    </w:p>
+    <w:p>
+      <w:pPr>
+        <w:pStyle w:val="Hobbiz"/>
+      </w:pPr>
+      <w:r>
+        <w:t>Escopo</w:t>
+      </w:r>
+    </w:p>
+    <w:p>
+      <w:pPr>
+        <w:spacing w:after="0" w:line="240" w:lineRule="auto"/>
+        <w:rPr>
+          <w:rFonts w:ascii="Play" w:eastAsia="Times New Roman" w:hAnsi="Play" w:cs="Times New Roman"/>
+          <w:sz w:val="24"/>
+          <w:szCs w:val="24"/>
+          <w:lang w:eastAsia="pt-BR"/>
+        </w:rPr>
+      </w:pPr>
+      <w:r>
+        <w:rPr>
+          <w:rFonts w:ascii="Play" w:eastAsia="Times New Roman" w:hAnsi="Play" w:cs="Times New Roman"/>
+          <w:sz w:val="24"/>
+          <w:szCs w:val="24"/>
+          <w:lang w:eastAsia="pt-BR"/>
+        </w:rPr>
+        <w:t>Site pessoal hospedado localmente;</w:t>
+      </w:r>
+    </w:p>
+    <w:p>
+      <w:pPr>
+        <w:spacing w:after="0" w:line="240" w:lineRule="auto"/>
+        <w:rPr>
+          <w:rFonts w:ascii="Play" w:eastAsia="Times New Roman" w:hAnsi="Play" w:cs="Times New Roman"/>
+          <w:sz w:val="24"/>
+          <w:szCs w:val="24"/>
+          <w:lang w:eastAsia="pt-BR"/>
+        </w:rPr>
+      </w:pPr>
+      <w:r>
+        <w:rPr>
+          <w:rFonts w:ascii="Play" w:eastAsia="Times New Roman" w:hAnsi="Play" w:cs="Times New Roman"/>
+          <w:sz w:val="24"/>
+          <w:szCs w:val="24"/>
+          <w:lang w:eastAsia="pt-BR"/>
+        </w:rPr>
+        <w:t>Sistema de cadastro e login, conectada com um banco de dados;</w:t>
+      </w:r>
+    </w:p>
+    <w:p>
+      <w:pPr>
+        <w:spacing w:after="0" w:line="240" w:lineRule="auto"/>
+        <w:rPr>
+          <w:rFonts w:ascii="Play" w:eastAsia="Times New Roman" w:hAnsi="Play" w:cs="Times New Roman"/>
+          <w:sz w:val="24"/>
+          <w:szCs w:val="24"/>
+          <w:lang w:eastAsia="pt-BR"/>
+        </w:rPr>
+      </w:pPr>
+      <w:r>
+        <w:rPr>
+          <w:rFonts w:ascii="Play" w:eastAsia="Times New Roman" w:hAnsi="Play" w:cs="Times New Roman"/>
+          <w:sz w:val="24"/>
+          <w:szCs w:val="24"/>
+          <w:lang w:eastAsia="pt-BR"/>
+        </w:rPr>
+        <w:t>F</w:t>
+      </w:r>
+      <w:r>
+        <w:rPr>
+          <w:rFonts w:ascii="Play" w:eastAsia="Times New Roman" w:hAnsi="Play" w:cs="Times New Roman"/>
+          <w:sz w:val="24"/>
+          <w:szCs w:val="24"/>
+          <w:lang w:eastAsia="pt-BR"/>
+        </w:rPr>
+        <w:t xml:space="preserve">ormulários </w:t>
+      </w:r>
+      <w:r>
+        <w:rPr>
+          <w:rFonts w:ascii="Play" w:eastAsia="Times New Roman" w:hAnsi="Play" w:cs="Times New Roman"/>
+          <w:sz w:val="24"/>
+          <w:szCs w:val="24"/>
+          <w:lang w:eastAsia="pt-BR"/>
+        </w:rPr>
+        <w:t xml:space="preserve">e gerenciamento </w:t>
+      </w:r>
+      <w:r>
+        <w:rPr>
+          <w:rFonts w:ascii="Play" w:eastAsia="Times New Roman" w:hAnsi="Play" w:cs="Times New Roman"/>
+          <w:sz w:val="24"/>
+          <w:szCs w:val="24"/>
+          <w:lang w:eastAsia="pt-BR"/>
+        </w:rPr>
+        <w:t>de hobbies na área logada;</w:t>
+      </w:r>
+    </w:p>
+    <w:p>
+      <w:pPr>
+        <w:spacing w:after="0" w:line="240" w:lineRule="auto"/>
+        <w:rPr>
+          <w:rFonts w:ascii="Play" w:eastAsia="Times New Roman" w:hAnsi="Play" w:cs="Times New Roman"/>
+          <w:sz w:val="24"/>
+          <w:szCs w:val="24"/>
+          <w:lang w:eastAsia="pt-BR"/>
+        </w:rPr>
+      </w:pPr>
+      <w:r>
+        <w:rPr>
+          <w:rFonts w:ascii="Play" w:eastAsia="Times New Roman" w:hAnsi="Play" w:cs="Times New Roman"/>
+          <w:sz w:val="24"/>
+          <w:szCs w:val="24"/>
+          <w:lang w:eastAsia="pt-BR"/>
+        </w:rPr>
+        <w:t>Gráfico informativo e lista de últimos hobbies cadastrados;</w:t>
+      </w:r>
+    </w:p>
+    <w:p>
+      <w:pPr>
+        <w:spacing w:after="0" w:line="240" w:lineRule="auto"/>
+        <w:rPr>
+          <w:rFonts w:ascii="Play" w:eastAsia="Times New Roman" w:hAnsi="Play" w:cs="Times New Roman"/>
+          <w:sz w:val="24"/>
+          <w:szCs w:val="24"/>
+          <w:lang w:eastAsia="pt-BR"/>
+        </w:rPr>
+      </w:pPr>
+    </w:p>
+    <w:p>
+      <w:pPr>
+        <w:pStyle w:val="Hobbiz"/>
+      </w:pPr>
+      <w:r>
+        <w:t>Requisitos </w:t>
+      </w:r>
+    </w:p>
+    <w:p>
+      <w:pPr>
+        <w:pStyle w:val="PargrafodaLista"/>
+        <w:numPr>
+          <w:ilvl w:val="0"/>
+          <w:numId w:val="1"/>
+        </w:numPr>
+        <w:spacing w:after="0" w:line="240" w:lineRule="auto"/>
+        <w:rPr>
+          <w:rFonts w:ascii="Play" w:eastAsia="Times New Roman" w:hAnsi="Play" w:cs="Times New Roman"/>
+          <w:sz w:val="24"/>
+          <w:szCs w:val="24"/>
+          <w:lang w:eastAsia="pt-BR"/>
+        </w:rPr>
+      </w:pPr>
+      <w:r>
+        <w:rPr>
+          <w:rFonts w:ascii="Play" w:eastAsia="Times New Roman" w:hAnsi="Play" w:cs="Times New Roman"/>
+          <w:sz w:val="24"/>
+          <w:szCs w:val="24"/>
+          <w:lang w:eastAsia="pt-BR"/>
+        </w:rPr>
+        <w:t>função de cadastro e login;</w:t>
+      </w:r>
+    </w:p>
+    <w:p>
+      <w:pPr>
+        <w:pStyle w:val="PargrafodaLista"/>
+        <w:numPr>
+          <w:ilvl w:val="0"/>
+          <w:numId w:val="1"/>
+        </w:numPr>
+        <w:spacing w:after="0" w:line="240" w:lineRule="auto"/>
+        <w:rPr>
+          <w:rFonts w:ascii="Play" w:eastAsia="Times New Roman" w:hAnsi="Play" w:cs="Times New Roman"/>
+          <w:sz w:val="24"/>
+          <w:szCs w:val="24"/>
+          <w:lang w:eastAsia="pt-BR"/>
+        </w:rPr>
+      </w:pPr>
+      <w:r>
+        <w:rPr>
+          <w:rFonts w:ascii="Play" w:eastAsia="Times New Roman" w:hAnsi="Play" w:cs="Times New Roman"/>
+          <w:sz w:val="24"/>
+          <w:szCs w:val="24"/>
+          <w:lang w:eastAsia="pt-BR"/>
+        </w:rPr>
+        <w:t>função de armazenamento dos hobbies no ID do usuário;</w:t>
+      </w:r>
+    </w:p>
+    <w:p>
+      <w:pPr>
+        <w:pStyle w:val="PargrafodaLista"/>
+        <w:numPr>
+          <w:ilvl w:val="0"/>
+          <w:numId w:val="1"/>
+        </w:numPr>
+        <w:spacing w:after="0" w:line="240" w:lineRule="auto"/>
+        <w:rPr>
+          <w:rFonts w:ascii="Play" w:eastAsia="Times New Roman" w:hAnsi="Play" w:cs="Times New Roman"/>
+          <w:sz w:val="24"/>
+          <w:szCs w:val="24"/>
+          <w:lang w:eastAsia="pt-BR"/>
+        </w:rPr>
+      </w:pPr>
+      <w:r>
+        <w:rPr>
+          <w:rFonts w:ascii="Play" w:eastAsia="Times New Roman" w:hAnsi="Play" w:cs="Times New Roman"/>
+          <w:sz w:val="24"/>
+          <w:szCs w:val="24"/>
+          <w:lang w:eastAsia="pt-BR"/>
+        </w:rPr>
+        <w:t>função de identificar o usuário pelo nome nas páginas;</w:t>
+      </w:r>
+    </w:p>
+    <w:p>
+      <w:pPr>
+        <w:pStyle w:val="PargrafodaLista"/>
+        <w:numPr>
+          <w:ilvl w:val="0"/>
+          <w:numId w:val="1"/>
+        </w:numPr>
+        <w:spacing w:after="0" w:line="240" w:lineRule="auto"/>
+        <w:rPr>
+          <w:rFonts w:ascii="Play" w:eastAsia="Times New Roman" w:hAnsi="Play" w:cs="Times New Roman"/>
+          <w:sz w:val="24"/>
+          <w:szCs w:val="24"/>
+          <w:lang w:eastAsia="pt-BR"/>
+        </w:rPr>
+      </w:pPr>
+      <w:r>
+        <w:rPr>
+          <w:rFonts w:ascii="Play" w:eastAsia="Times New Roman" w:hAnsi="Play" w:cs="Times New Roman"/>
+          <w:sz w:val="24"/>
+          <w:szCs w:val="24"/>
+          <w:lang w:eastAsia="pt-BR"/>
+        </w:rPr>
+        <w:t>função de logout e limpeza de sessão;</w:t>
+      </w:r>
+    </w:p>
+    <w:p>
+      <w:pPr>
+        <w:pStyle w:val="PargrafodaLista"/>
+        <w:numPr>
+          <w:ilvl w:val="0"/>
+          <w:numId w:val="1"/>
+        </w:numPr>
+        <w:spacing w:after="0" w:line="240" w:lineRule="auto"/>
+        <w:rPr>
+          <w:rFonts w:ascii="Play" w:eastAsia="Times New Roman" w:hAnsi="Play" w:cs="Times New Roman"/>
+          <w:sz w:val="24"/>
+          <w:szCs w:val="24"/>
+          <w:lang w:eastAsia="pt-BR"/>
+        </w:rPr>
+      </w:pPr>
+      <w:r>
+        <w:rPr>
+          <w:rFonts w:ascii="Play" w:eastAsia="Times New Roman" w:hAnsi="Play" w:cs="Times New Roman"/>
+          <w:sz w:val="24"/>
+          <w:szCs w:val="24"/>
+          <w:lang w:eastAsia="pt-BR"/>
+        </w:rPr>
+        <w:t>função de preenchimento de hobbies;</w:t>
+      </w:r>
+    </w:p>
+    <w:p>
+      <w:pPr>
+        <w:pStyle w:val="PargrafodaLista"/>
+        <w:numPr>
+          <w:ilvl w:val="0"/>
+          <w:numId w:val="1"/>
+        </w:numPr>
+        <w:spacing w:after="0" w:line="240" w:lineRule="auto"/>
+        <w:rPr>
+          <w:rFonts w:ascii="Play" w:eastAsia="Times New Roman" w:hAnsi="Play" w:cs="Times New Roman"/>
+          <w:sz w:val="24"/>
+          <w:szCs w:val="24"/>
+          <w:lang w:eastAsia="pt-BR"/>
+        </w:rPr>
+      </w:pPr>
+      <w:r>
+        <w:rPr>
+          <w:rFonts w:ascii="Play" w:eastAsia="Times New Roman" w:hAnsi="Play" w:cs="Times New Roman"/>
+          <w:sz w:val="24"/>
+          <w:szCs w:val="24"/>
+          <w:lang w:eastAsia="pt-BR"/>
+        </w:rPr>
+        <w:t>função de excluir um hobby;</w:t>
+      </w:r>
+    </w:p>
+    <w:p>
+      <w:pPr>
+        <w:pStyle w:val="PargrafodaLista"/>
+        <w:numPr>
+          <w:ilvl w:val="0"/>
+          <w:numId w:val="1"/>
+        </w:numPr>
+        <w:spacing w:after="0" w:line="240" w:lineRule="auto"/>
+        <w:rPr>
+          <w:rFonts w:ascii="Play" w:eastAsia="Times New Roman" w:hAnsi="Play" w:cs="Times New Roman"/>
+          <w:sz w:val="24"/>
+          <w:szCs w:val="24"/>
+          <w:lang w:eastAsia="pt-BR"/>
+        </w:rPr>
+      </w:pPr>
+      <w:r>
+        <w:rPr>
+          <w:rFonts w:ascii="Play" w:eastAsia="Times New Roman" w:hAnsi="Play" w:cs="Times New Roman"/>
+          <w:sz w:val="24"/>
+          <w:szCs w:val="24"/>
+          <w:lang w:eastAsia="pt-BR"/>
+        </w:rPr>
+        <w:t>função de painel de gráficos;</w:t>
+      </w:r>
+    </w:p>
+    <w:p>
+      <w:pPr>
+        <w:pStyle w:val="PargrafodaLista"/>
+        <w:numPr>
+          <w:ilvl w:val="0"/>
+          <w:numId w:val="1"/>
+        </w:numPr>
+        <w:spacing w:after="0" w:line="240" w:lineRule="auto"/>
+        <w:rPr>
+          <w:rFonts w:ascii="Play" w:eastAsia="Times New Roman" w:hAnsi="Play" w:cs="Times New Roman"/>
+          <w:sz w:val="24"/>
+          <w:szCs w:val="24"/>
+          <w:lang w:eastAsia="pt-BR"/>
+        </w:rPr>
+      </w:pPr>
+      <w:r>
+        <w:rPr>
+          <w:rFonts w:ascii="Play" w:eastAsia="Times New Roman" w:hAnsi="Play" w:cs="Times New Roman"/>
+          <w:sz w:val="24"/>
+          <w:szCs w:val="24"/>
+          <w:lang w:eastAsia="pt-BR"/>
+        </w:rPr>
+        <w:t xml:space="preserve">função de mostrar </w:t>
+      </w:r>
+      <w:r>
+        <w:rPr>
+          <w:rFonts w:ascii="Play" w:eastAsia="Times New Roman" w:hAnsi="Play" w:cs="Times New Roman"/>
+          <w:sz w:val="24"/>
+          <w:szCs w:val="24"/>
+          <w:lang w:eastAsia="pt-BR"/>
+        </w:rPr>
+        <w:t>últimos</w:t>
+      </w:r>
+      <w:r>
+        <w:rPr>
+          <w:rFonts w:ascii="Play" w:eastAsia="Times New Roman" w:hAnsi="Play" w:cs="Times New Roman"/>
+          <w:sz w:val="24"/>
+          <w:szCs w:val="24"/>
+          <w:lang w:eastAsia="pt-BR"/>
+        </w:rPr>
+        <w:t xml:space="preserve"> hobbies cadastrados;</w:t>
+      </w:r>
+    </w:p>
+    <w:p>
+      <w:pPr>
+        <w:spacing w:after="0" w:line="240" w:lineRule="auto"/>
+        <w:rPr>
+          <w:rFonts w:ascii="Play" w:eastAsia="Times New Roman" w:hAnsi="Play" w:cs="Times New Roman"/>
+          <w:sz w:val="24"/>
+          <w:szCs w:val="24"/>
+          <w:lang w:eastAsia="pt-BR"/>
+        </w:rPr>
+      </w:pPr>
+    </w:p>
+    <w:p>
+      <w:pPr>
+        <w:pStyle w:val="Hobbiz"/>
+      </w:pPr>
+      <w:r>
+        <w:t>Premissas</w:t>
+      </w:r>
+    </w:p>
+    <w:p>
+      <w:pPr>
+        <w:spacing w:after="0" w:line="240" w:lineRule="auto"/>
+        <w:rPr>
+          <w:rFonts w:ascii="Play" w:eastAsia="Times New Roman" w:hAnsi="Play" w:cs="Times New Roman"/>
+          <w:sz w:val="24"/>
+          <w:szCs w:val="24"/>
+          <w:lang w:eastAsia="pt-BR"/>
+        </w:rPr>
+      </w:pPr>
+      <w:r>
+        <w:rPr>
+          <w:rFonts w:ascii="Play" w:eastAsia="Times New Roman" w:hAnsi="Play" w:cs="Times New Roman"/>
+          <w:sz w:val="24"/>
+          <w:szCs w:val="24"/>
+          <w:lang w:eastAsia="pt-BR"/>
+        </w:rPr>
+        <w:t>O usuário deve se cadastrar no site para usar a gestão de hobbies do site;</w:t>
+      </w:r>
+    </w:p>
+    <w:p>
+      <w:pPr>
+        <w:spacing w:after="0" w:line="240" w:lineRule="auto"/>
+        <w:rPr>
+          <w:rFonts w:ascii="Play" w:eastAsia="Times New Roman" w:hAnsi="Play" w:cs="Times New Roman"/>
+          <w:sz w:val="24"/>
+          <w:szCs w:val="24"/>
+          <w:lang w:eastAsia="pt-BR"/>
+        </w:rPr>
+      </w:pPr>
+    </w:p>
+    <w:p>
+      <w:pPr>
+        <w:pStyle w:val="Hobbiz"/>
+      </w:pPr>
+      <w:r>
+        <w:t>Restrições </w:t>
+      </w:r>
+    </w:p>
+    <w:p>
+      <w:pPr>
+        <w:spacing w:after="0" w:line="240" w:lineRule="auto"/>
+        <w:rPr>
+          <w:rFonts w:ascii="Play" w:eastAsia="Times New Roman" w:hAnsi="Play" w:cs="Times New Roman"/>
+          <w:sz w:val="24"/>
+          <w:szCs w:val="24"/>
+          <w:lang w:eastAsia="pt-BR"/>
+        </w:rPr>
+      </w:pPr>
+      <w:r>
+        <w:rPr>
+          <w:rFonts w:ascii="Play" w:eastAsia="Times New Roman" w:hAnsi="Play" w:cs="Times New Roman"/>
+          <w:sz w:val="24"/>
+          <w:szCs w:val="24"/>
+          <w:lang w:eastAsia="pt-BR"/>
+        </w:rPr>
+        <w:t>O banco de dados será configurado em MySQL Workbench;</w:t>
+      </w:r>
+    </w:p>
+    <w:p>
+      <w:pPr>
+        <w:spacing w:after="0" w:line="240" w:lineRule="auto"/>
+        <w:rPr>
+          <w:rFonts w:ascii="Play" w:eastAsia="Times New Roman" w:hAnsi="Play" w:cs="Times New Roman"/>
+          <w:sz w:val="24"/>
+          <w:szCs w:val="24"/>
+          <w:lang w:eastAsia="pt-BR"/>
+        </w:rPr>
+      </w:pPr>
+      <w:r>
+        <w:rPr>
+          <w:rFonts w:ascii="Play" w:eastAsia="Times New Roman" w:hAnsi="Play" w:cs="Times New Roman"/>
+          <w:sz w:val="24"/>
+          <w:szCs w:val="24"/>
+          <w:lang w:eastAsia="pt-BR"/>
+        </w:rPr>
+        <w:t xml:space="preserve">A API utilizada para inserção em banco de dados será a WDV (web data </w:t>
+      </w:r>
+      <w:proofErr w:type="spellStart"/>
+      <w:r>
+        <w:rPr>
+          <w:rFonts w:ascii="Play" w:eastAsia="Times New Roman" w:hAnsi="Play" w:cs="Times New Roman"/>
+          <w:sz w:val="24"/>
+          <w:szCs w:val="24"/>
+          <w:lang w:eastAsia="pt-BR"/>
+        </w:rPr>
+        <w:t>viz</w:t>
+      </w:r>
+      <w:proofErr w:type="spellEnd"/>
+      <w:r>
+        <w:rPr>
+          <w:rFonts w:ascii="Play" w:eastAsia="Times New Roman" w:hAnsi="Play" w:cs="Times New Roman"/>
+          <w:sz w:val="24"/>
+          <w:szCs w:val="24"/>
+          <w:lang w:eastAsia="pt-BR"/>
+        </w:rPr>
+        <w:t>);</w:t>
+      </w:r>
+    </w:p>
+    <w:p>
+      <w:pPr>
+        <w:spacing w:after="0" w:line="240" w:lineRule="auto"/>
+        <w:rPr>
+          <w:rFonts w:ascii="Play" w:eastAsia="Times New Roman" w:hAnsi="Play" w:cs="Times New Roman"/>
+          <w:sz w:val="24"/>
+          <w:szCs w:val="24"/>
+          <w:lang w:eastAsia="pt-BR"/>
+        </w:rPr>
+      </w:pPr>
+      <w:r>
+        <w:rPr>
+          <w:rFonts w:ascii="Play" w:eastAsia="Times New Roman" w:hAnsi="Play" w:cs="Times New Roman"/>
+          <w:sz w:val="24"/>
+          <w:szCs w:val="24"/>
+          <w:lang w:eastAsia="pt-BR"/>
+        </w:rPr>
+        <w:t>A API para gráfico e métricas será a Data Acqu-ino;</w:t>
+      </w:r>
+    </w:p>
+    <w:p>
+      <w:pPr>
+        <w:spacing w:after="0" w:line="240" w:lineRule="auto"/>
+        <w:rPr>
+          <w:rFonts w:ascii="Play" w:eastAsia="Times New Roman" w:hAnsi="Play" w:cs="Times New Roman"/>
+          <w:sz w:val="24"/>
+          <w:szCs w:val="24"/>
+          <w:lang w:eastAsia="pt-BR"/>
+        </w:rPr>
+      </w:pPr>
+      <w:r>
+        <w:rPr>
+          <w:rFonts w:ascii="Play" w:eastAsia="Times New Roman" w:hAnsi="Play" w:cs="Times New Roman"/>
+          <w:sz w:val="24"/>
+          <w:szCs w:val="24"/>
+          <w:lang w:eastAsia="pt-BR"/>
+        </w:rPr>
+        <w:t>Cada usuário poderá possuir até seis hobbies simultâneos;</w:t>
+      </w:r>
+    </w:p>
+    <w:p>
+      <w:pPr>
+        <w:spacing w:after="0" w:line="240" w:lineRule="auto"/>
+        <w:rPr>
+          <w:rFonts w:ascii="Play" w:eastAsia="Times New Roman" w:hAnsi="Play" w:cs="Times New Roman"/>
+          <w:sz w:val="24"/>
+          <w:szCs w:val="24"/>
+          <w:lang w:eastAsia="pt-BR"/>
+        </w:rPr>
+      </w:pPr>
+    </w:p>
+    <w:p>
+      <w:pPr>
+        <w:pStyle w:val="Hobbiz"/>
+      </w:pPr>
+      <w:r>
+        <w:t>Equipe</w:t>
+      </w:r>
+    </w:p>
+    <w:p>
+      <w:pPr>
+        <w:spacing w:after="0" w:line="240" w:lineRule="auto"/>
+        <w:rPr>
+          <w:rFonts w:ascii="Play" w:eastAsia="Times New Roman" w:hAnsi="Play" w:cs="Times New Roman"/>
+          <w:sz w:val="24"/>
+          <w:szCs w:val="24"/>
+          <w:lang w:eastAsia="pt-BR"/>
+        </w:rPr>
+      </w:pPr>
+      <w:r>
+        <w:rPr>
+          <w:rFonts w:ascii="Play" w:eastAsia="Times New Roman" w:hAnsi="Play" w:cs="Times New Roman"/>
+          <w:sz w:val="24"/>
+          <w:szCs w:val="24"/>
+          <w:lang w:eastAsia="pt-BR"/>
+        </w:rPr>
+        <w:t>Matheus Leone</w:t>
+      </w:r>
+    </w:p>
     <w:p>
       <w:pPr>
         <w:rPr>
@@ -163,6 +1883,127 @@
     </w:sectPr>
   </w:body>
 </w:document>
+</file>
+
+<file path=word/numbering.xml><?xml version="1.0" encoding="utf-8"?>
+<w:numbering xmlns:wpc="http://schemas.microsoft.com/office/word/2010/wordprocessingCanvas" xmlns:cx="http://schemas.microsoft.com/office/drawing/2014/chartex" xmlns:cx1="http://schemas.microsoft.com/office/drawing/2015/9/8/chartex" xmlns:cx2="http://schemas.microsoft.com/office/drawing/2015/10/21/chartex" xmlns:cx3="http://schemas.microsoft.com/office/drawing/2016/5/9/chartex" xmlns:cx4="http://schemas.microsoft.com/office/drawing/2016/5/10/chartex" xmlns:cx5="http://schemas.microsoft.com/office/drawing/2016/5/11/chartex" xmlns:cx6="http://schemas.microsoft.com/office/drawing/2016/5/12/chartex" xmlns:cx7="http://schemas.microsoft.com/office/drawing/2016/5/13/chartex" xmlns:cx8="http://schemas.microsoft.com/office/drawing/2016/5/14/chartex" xmlns:mc="http://schemas.openxmlformats.org/markup-compatibility/2006" xmlns:aink="http://schemas.microsoft.com/office/drawing/2016/ink" xmlns:am3d="http://schemas.microsoft.com/office/drawing/2017/model3d" xmlns:o="urn:schemas-microsoft-com:office:office" xmlns:oel="http://schemas.microsoft.com/office/2019/extlst" xmlns:r="http://schemas.openxmlformats.org/officeDocument/2006/relationships" xmlns:m="http://schemas.openxmlformats.org/officeDocument/2006/math" xmlns:v="urn:schemas-microsoft-com:vml" xmlns:wp14="http://schemas.microsoft.com/office/word/2010/wordprocessingDrawing" xmlns:wp="http://schemas.openxmlformats.org/drawingml/2006/wordprocessingDrawing" xmlns:w10="urn:schemas-microsoft-com:office:word" xmlns:w="http://schemas.openxmlformats.org/wordprocessingml/2006/main" xmlns:w14="http://schemas.microsoft.com/office/word/2010/wordml" xmlns:w15="http://schemas.microsoft.com/office/word/2012/wordml" xmlns:w16cex="http://schemas.microsoft.com/office/word/2018/wordml/cex" xmlns:w16cid="http://schemas.microsoft.com/office/word/2016/wordml/cid" xmlns:w16="http://schemas.microsoft.com/office/word/2018/wordml" xmlns:w16sdtdh="http://schemas.microsoft.com/office/word/2020/wordml/sdtdatahash" xmlns:w16se="http://schemas.microsoft.com/office/word/2015/wordml/symex" xmlns:wpg="http://schemas.microsoft.com/office/word/2010/wordprocessingGroup" xmlns:wpi="http://schemas.microsoft.com/office/word/2010/wordprocessingInk" xmlns:wne="http://schemas.microsoft.com/office/word/2006/wordml" xmlns:wps="http://schemas.microsoft.com/office/word/2010/wordprocessingShape" mc:Ignorable="w14 w15 w16se w16cid w16 w16cex w16sdtdh wp14">
+  <w:abstractNum w:abstractNumId="0" w15:restartNumberingAfterBreak="0">
+    <w:nsid w:val="7725218A"/>
+    <w:multiLevelType w:val="hybridMultilevel"/>
+    <w:tmpl w:val="E6A4CDA6"/>
+    <w:lvl w:ilvl="0" w:tplc="04160001">
+      <w:start w:val="1"/>
+      <w:numFmt w:val="bullet"/>
+      <w:lvlText w:val=""/>
+      <w:lvlJc w:val="left"/>
+      <w:pPr>
+        <w:ind w:left="720" w:hanging="360"/>
+      </w:pPr>
+      <w:rPr>
+        <w:rFonts w:ascii="Symbol" w:hAnsi="Symbol" w:hint="default"/>
+      </w:rPr>
+    </w:lvl>
+    <w:lvl w:ilvl="1" w:tplc="04160003" w:tentative="1">
+      <w:start w:val="1"/>
+      <w:numFmt w:val="bullet"/>
+      <w:lvlText w:val="o"/>
+      <w:lvlJc w:val="left"/>
+      <w:pPr>
+        <w:ind w:left="1440" w:hanging="360"/>
+      </w:pPr>
+      <w:rPr>
+        <w:rFonts w:ascii="Courier New" w:hAnsi="Courier New" w:cs="Courier New" w:hint="default"/>
+      </w:rPr>
+    </w:lvl>
+    <w:lvl w:ilvl="2" w:tplc="04160005" w:tentative="1">
+      <w:start w:val="1"/>
+      <w:numFmt w:val="bullet"/>
+      <w:lvlText w:val=""/>
+      <w:lvlJc w:val="left"/>
+      <w:pPr>
+        <w:ind w:left="2160" w:hanging="360"/>
+      </w:pPr>
+      <w:rPr>
+        <w:rFonts w:ascii="Wingdings" w:hAnsi="Wingdings" w:hint="default"/>
+      </w:rPr>
+    </w:lvl>
+    <w:lvl w:ilvl="3" w:tplc="04160001" w:tentative="1">
+      <w:start w:val="1"/>
+      <w:numFmt w:val="bullet"/>
+      <w:lvlText w:val=""/>
+      <w:lvlJc w:val="left"/>
+      <w:pPr>
+        <w:ind w:left="2880" w:hanging="360"/>
+      </w:pPr>
+      <w:rPr>
+        <w:rFonts w:ascii="Symbol" w:hAnsi="Symbol" w:hint="default"/>
+      </w:rPr>
+    </w:lvl>
+    <w:lvl w:ilvl="4" w:tplc="04160003" w:tentative="1">
+      <w:start w:val="1"/>
+      <w:numFmt w:val="bullet"/>
+      <w:lvlText w:val="o"/>
+      <w:lvlJc w:val="left"/>
+      <w:pPr>
+        <w:ind w:left="3600" w:hanging="360"/>
+      </w:pPr>
+      <w:rPr>
+        <w:rFonts w:ascii="Courier New" w:hAnsi="Courier New" w:cs="Courier New" w:hint="default"/>
+      </w:rPr>
+    </w:lvl>
+    <w:lvl w:ilvl="5" w:tplc="04160005" w:tentative="1">
+      <w:start w:val="1"/>
+      <w:numFmt w:val="bullet"/>
+      <w:lvlText w:val=""/>
+      <w:lvlJc w:val="left"/>
+      <w:pPr>
+        <w:ind w:left="4320" w:hanging="360"/>
+      </w:pPr>
+      <w:rPr>
+        <w:rFonts w:ascii="Wingdings" w:hAnsi="Wingdings" w:hint="default"/>
+      </w:rPr>
+    </w:lvl>
+    <w:lvl w:ilvl="6" w:tplc="04160001" w:tentative="1">
+      <w:start w:val="1"/>
+      <w:numFmt w:val="bullet"/>
+      <w:lvlText w:val=""/>
+      <w:lvlJc w:val="left"/>
+      <w:pPr>
+        <w:ind w:left="5040" w:hanging="360"/>
+      </w:pPr>
+      <w:rPr>
+        <w:rFonts w:ascii="Symbol" w:hAnsi="Symbol" w:hint="default"/>
+      </w:rPr>
+    </w:lvl>
+    <w:lvl w:ilvl="7" w:tplc="04160003" w:tentative="1">
+      <w:start w:val="1"/>
+      <w:numFmt w:val="bullet"/>
+      <w:lvlText w:val="o"/>
+      <w:lvlJc w:val="left"/>
+      <w:pPr>
+        <w:ind w:left="5760" w:hanging="360"/>
+      </w:pPr>
+      <w:rPr>
+        <w:rFonts w:ascii="Courier New" w:hAnsi="Courier New" w:cs="Courier New" w:hint="default"/>
+      </w:rPr>
+    </w:lvl>
+    <w:lvl w:ilvl="8" w:tplc="04160005" w:tentative="1">
+      <w:start w:val="1"/>
+      <w:numFmt w:val="bullet"/>
+      <w:lvlText w:val=""/>
+      <w:lvlJc w:val="left"/>
+      <w:pPr>
+        <w:ind w:left="6480" w:hanging="360"/>
+      </w:pPr>
+      <w:rPr>
+        <w:rFonts w:ascii="Wingdings" w:hAnsi="Wingdings" w:hint="default"/>
+      </w:rPr>
+    </w:lvl>
+  </w:abstractNum>
+  <w:num w:numId="1" w16cid:durableId="961307840">
+    <w:abstractNumId w:val="0"/>
+  </w:num>
+</w:numbering>
 </file>
 
 <file path=word/styles.xml><?xml version="1.0" encoding="utf-8"?>
@@ -591,6 +2432,51 @@
     <w:semiHidden/>
     <w:unhideWhenUsed/>
   </w:style>
+  <w:style w:type="paragraph" w:customStyle="1" w:styleId="Hobbiz">
+    <w:name w:val="Hobbiz"/>
+    <w:basedOn w:val="Normal"/>
+    <w:link w:val="HobbizChar"/>
+    <w:qFormat/>
+    <w:rsid w:val="009D399C"/>
+    <w:pPr>
+      <w:spacing w:after="0" w:line="240" w:lineRule="auto"/>
+    </w:pPr>
+    <w:rPr>
+      <w:rFonts w:ascii="Play" w:eastAsia="Times New Roman" w:hAnsi="Play" w:cs="Times New Roman"/>
+      <w:b/>
+      <w:bCs/>
+      <w:color w:val="0981AF"/>
+      <w:sz w:val="40"/>
+      <w:szCs w:val="40"/>
+      <w:lang w:eastAsia="pt-BR"/>
+    </w:rPr>
+  </w:style>
+  <w:style w:type="paragraph" w:styleId="PargrafodaLista">
+    <w:name w:val="List Paragraph"/>
+    <w:basedOn w:val="Normal"/>
+    <w:uiPriority w:val="34"/>
+    <w:qFormat/>
+    <w:rsid w:val="009D399C"/>
+    <w:pPr>
+      <w:ind w:left="720"/>
+      <w:contextualSpacing/>
+    </w:pPr>
+  </w:style>
+  <w:style w:type="character" w:customStyle="1" w:styleId="HobbizChar">
+    <w:name w:val="Hobbiz Char"/>
+    <w:basedOn w:val="Fontepargpadro"/>
+    <w:link w:val="Hobbiz"/>
+    <w:rsid w:val="009D399C"/>
+    <w:rPr>
+      <w:rFonts w:ascii="Play" w:eastAsia="Times New Roman" w:hAnsi="Play" w:cs="Times New Roman"/>
+      <w:b/>
+      <w:bCs/>
+      <w:color w:val="0981AF"/>
+      <w:sz w:val="40"/>
+      <w:szCs w:val="40"/>
+      <w:lang w:eastAsia="pt-BR"/>
+    </w:rPr>
+  </w:style>
 </w:styles>
 </file>
 

</xml_diff>